<commit_message>
mis a jour de la bd
ajouter des champs et des tables dans la bd
</commit_message>
<xml_diff>
--- a/log/Michaël Légaré.docx
+++ b/log/Michaël Légaré.docx
@@ -53,110 +53,63 @@
           <w:r>
             <w:fldChar w:fldCharType="separate"/>
           </w:r>
-          <w:bookmarkStart w:id="0" w:name="_GoBack"/>
-          <w:bookmarkEnd w:id="0"/>
-          <w:r>
-            <w:rPr>
-              <w:rStyle w:val="Lienhypertexte"/>
-              <w:noProof/>
-            </w:rPr>
-            <w:fldChar w:fldCharType="begin"/>
-          </w:r>
-          <w:r>
-            <w:rPr>
-              <w:rStyle w:val="Lienhypertexte"/>
-              <w:noProof/>
-            </w:rPr>
-            <w:instrText xml:space="preserve"> </w:instrText>
-          </w:r>
-          <w:r>
-            <w:rPr>
-              <w:noProof/>
-            </w:rPr>
-            <w:instrText>HYPERLINK \l "_Toc441858992"</w:instrText>
-          </w:r>
-          <w:r>
-            <w:rPr>
-              <w:rStyle w:val="Lienhypertexte"/>
-              <w:noProof/>
-            </w:rPr>
-            <w:instrText xml:space="preserve"> </w:instrText>
-          </w:r>
-          <w:r>
-            <w:rPr>
-              <w:rStyle w:val="Lienhypertexte"/>
-              <w:noProof/>
-            </w:rPr>
-          </w:r>
-          <w:r>
-            <w:rPr>
-              <w:rStyle w:val="Lienhypertexte"/>
-              <w:noProof/>
-            </w:rPr>
-            <w:fldChar w:fldCharType="separate"/>
-          </w:r>
-          <w:r>
-            <w:rPr>
-              <w:rStyle w:val="Lienhypertexte"/>
-              <w:noProof/>
-            </w:rPr>
-            <w:t>29 Janvier</w:t>
-          </w:r>
-          <w:r>
-            <w:rPr>
-              <w:noProof/>
-              <w:webHidden/>
-            </w:rPr>
-            <w:tab/>
-          </w:r>
-          <w:r>
-            <w:rPr>
-              <w:noProof/>
-              <w:webHidden/>
-            </w:rPr>
-            <w:fldChar w:fldCharType="begin"/>
-          </w:r>
-          <w:r>
-            <w:rPr>
-              <w:noProof/>
-              <w:webHidden/>
-            </w:rPr>
-            <w:instrText xml:space="preserve"> PAGEREF _Toc441858992 \h </w:instrText>
-          </w:r>
-          <w:r>
-            <w:rPr>
-              <w:noProof/>
-              <w:webHidden/>
-            </w:rPr>
-          </w:r>
-          <w:r>
-            <w:rPr>
-              <w:noProof/>
-              <w:webHidden/>
-            </w:rPr>
-            <w:fldChar w:fldCharType="separate"/>
-          </w:r>
-          <w:r>
-            <w:rPr>
-              <w:noProof/>
-              <w:webHidden/>
-            </w:rPr>
-            <w:t>2</w:t>
-          </w:r>
-          <w:r>
-            <w:rPr>
-              <w:noProof/>
-              <w:webHidden/>
-            </w:rPr>
-            <w:fldChar w:fldCharType="end"/>
-          </w:r>
-          <w:r>
-            <w:rPr>
-              <w:rStyle w:val="Lienhypertexte"/>
-              <w:noProof/>
-            </w:rPr>
-            <w:fldChar w:fldCharType="end"/>
-          </w:r>
+          <w:hyperlink w:anchor="_Toc441926808" w:history="1">
+            <w:r>
+              <w:rPr>
+                <w:rStyle w:val="Lienhypertexte"/>
+                <w:noProof/>
+              </w:rPr>
+              <w:t>30 Janvier</w:t>
+            </w:r>
+            <w:r>
+              <w:rPr>
+                <w:noProof/>
+                <w:webHidden/>
+              </w:rPr>
+              <w:tab/>
+            </w:r>
+            <w:r>
+              <w:rPr>
+                <w:noProof/>
+                <w:webHidden/>
+              </w:rPr>
+              <w:fldChar w:fldCharType="begin"/>
+            </w:r>
+            <w:r>
+              <w:rPr>
+                <w:noProof/>
+                <w:webHidden/>
+              </w:rPr>
+              <w:instrText xml:space="preserve"> PAGEREF _Toc441926808 \h </w:instrText>
+            </w:r>
+            <w:r>
+              <w:rPr>
+                <w:noProof/>
+                <w:webHidden/>
+              </w:rPr>
+            </w:r>
+            <w:r>
+              <w:rPr>
+                <w:noProof/>
+                <w:webHidden/>
+              </w:rPr>
+              <w:fldChar w:fldCharType="separate"/>
+            </w:r>
+            <w:r>
+              <w:rPr>
+                <w:noProof/>
+                <w:webHidden/>
+              </w:rPr>
+              <w:t>2</w:t>
+            </w:r>
+            <w:r>
+              <w:rPr>
+                <w:noProof/>
+                <w:webHidden/>
+              </w:rPr>
+              <w:fldChar w:fldCharType="end"/>
+            </w:r>
+          </w:hyperlink>
         </w:p>
         <w:p>
           <w:pPr>
@@ -170,12 +123,82 @@
               <w:lang w:eastAsia="fr-CA"/>
             </w:rPr>
           </w:pPr>
-          <w:hyperlink w:anchor="_Toc441858993" w:history="1">
+          <w:hyperlink w:anchor="_Toc441926809" w:history="1">
             <w:r>
               <w:rPr>
                 <w:rStyle w:val="Lienhypertexte"/>
                 <w:noProof/>
               </w:rPr>
+              <w:t>29 Janvier</w:t>
+            </w:r>
+            <w:r>
+              <w:rPr>
+                <w:noProof/>
+                <w:webHidden/>
+              </w:rPr>
+              <w:tab/>
+            </w:r>
+            <w:r>
+              <w:rPr>
+                <w:noProof/>
+                <w:webHidden/>
+              </w:rPr>
+              <w:fldChar w:fldCharType="begin"/>
+            </w:r>
+            <w:r>
+              <w:rPr>
+                <w:noProof/>
+                <w:webHidden/>
+              </w:rPr>
+              <w:instrText xml:space="preserve"> PAGEREF _Toc441926809 \h </w:instrText>
+            </w:r>
+            <w:r>
+              <w:rPr>
+                <w:noProof/>
+                <w:webHidden/>
+              </w:rPr>
+            </w:r>
+            <w:r>
+              <w:rPr>
+                <w:noProof/>
+                <w:webHidden/>
+              </w:rPr>
+              <w:fldChar w:fldCharType="separate"/>
+            </w:r>
+            <w:r>
+              <w:rPr>
+                <w:noProof/>
+                <w:webHidden/>
+              </w:rPr>
+              <w:t>2</w:t>
+            </w:r>
+            <w:r>
+              <w:rPr>
+                <w:noProof/>
+                <w:webHidden/>
+              </w:rPr>
+              <w:fldChar w:fldCharType="end"/>
+            </w:r>
+          </w:hyperlink>
+        </w:p>
+        <w:p>
+          <w:pPr>
+            <w:pStyle w:val="TM1"/>
+            <w:tabs>
+              <w:tab w:val="right" w:leader="dot" w:pos="8630"/>
+            </w:tabs>
+            <w:rPr>
+              <w:rFonts w:eastAsiaTheme="minorEastAsia"/>
+              <w:noProof/>
+              <w:lang w:eastAsia="fr-CA"/>
+            </w:rPr>
+          </w:pPr>
+          <w:hyperlink w:anchor="_Toc441926810" w:history="1">
+            <w:r>
+              <w:rPr>
+                <w:rStyle w:val="Lienhypertexte"/>
+                <w:noProof/>
+              </w:rPr>
               <w:t>27 Janvier</w:t>
             </w:r>
             <w:r>
@@ -197,7 +220,7 @@
                 <w:noProof/>
                 <w:webHidden/>
               </w:rPr>
-              <w:instrText xml:space="preserve"> PAGEREF _Toc441858993 \h </w:instrText>
+              <w:instrText xml:space="preserve"> PAGEREF _Toc441926810 \h </w:instrText>
             </w:r>
             <w:r>
               <w:rPr>
@@ -274,11 +297,62 @@
       <w:pPr>
         <w:pStyle w:val="Titre1"/>
       </w:pPr>
-      <w:bookmarkStart w:id="1" w:name="_Toc441858992"/>
+      <w:bookmarkStart w:id="0" w:name="_Toc441926808"/>
+      <w:r>
+        <w:t>30 Janvier</w:t>
+      </w:r>
+      <w:bookmarkEnd w:id="0"/>
+    </w:p>
+    <w:p>
+      <w:pPr>
+        <w:pStyle w:val="Paragraphedeliste"/>
+        <w:numPr>
+          <w:ilvl w:val="0"/>
+          <w:numId w:val="4"/>
+        </w:numPr>
+      </w:pPr>
+      <w:r>
+        <w:t xml:space="preserve">Mis à jour de la base de </w:t>
+      </w:r>
+      <w:r>
+        <w:t>données (</w:t>
+      </w:r>
+      <w:r>
+        <w:t>ajout de table et de champs)</w:t>
+      </w:r>
+    </w:p>
+    <w:p>
+      <w:pPr>
+        <w:pStyle w:val="Paragraphedeliste"/>
+        <w:numPr>
+          <w:ilvl w:val="0"/>
+          <w:numId w:val="4"/>
+        </w:numPr>
+      </w:pPr>
+      <w:r>
+        <w:t>Mettre à jour le modèle conceptuel à cause du changement de la base de données</w:t>
+      </w:r>
+    </w:p>
+    <w:p>
+      <w:pPr>
+        <w:pStyle w:val="Paragraphedeliste"/>
+        <w:numPr>
+          <w:ilvl w:val="0"/>
+          <w:numId w:val="4"/>
+        </w:numPr>
+      </w:pPr>
+      <w:bookmarkStart w:id="1" w:name="_GoBack"/>
+      <w:bookmarkEnd w:id="1"/>
+    </w:p>
+    <w:p>
+      <w:pPr>
+        <w:pStyle w:val="Titre1"/>
+      </w:pPr>
+      <w:bookmarkStart w:id="2" w:name="_Toc441926809"/>
       <w:r>
         <w:t>29 Janvier</w:t>
       </w:r>
-      <w:bookmarkEnd w:id="1"/>
+      <w:bookmarkEnd w:id="2"/>
     </w:p>
     <w:p>
       <w:pPr>
@@ -356,11 +430,11 @@
       <w:pPr>
         <w:pStyle w:val="Titre1"/>
       </w:pPr>
-      <w:bookmarkStart w:id="2" w:name="_Toc441858993"/>
+      <w:bookmarkStart w:id="3" w:name="_Toc441926810"/>
       <w:r>
         <w:t>27 Janvier</w:t>
       </w:r>
-      <w:bookmarkEnd w:id="2"/>
+      <w:bookmarkEnd w:id="3"/>
     </w:p>
     <w:p>
       <w:pPr>
@@ -789,6 +863,119 @@
       </w:rPr>
     </w:lvl>
   </w:abstractNum>
+  <w:abstractNum w:abstractNumId="3" w15:restartNumberingAfterBreak="0">
+    <w:nsid w:val="7AFC71EA"/>
+    <w:multiLevelType w:val="hybridMultilevel"/>
+    <w:tmpl w:val="FB8025BC"/>
+    <w:lvl w:ilvl="0" w:tplc="0C0C0001">
+      <w:start w:val="1"/>
+      <w:numFmt w:val="bullet"/>
+      <w:lvlText w:val=""/>
+      <w:lvlJc w:val="left"/>
+      <w:pPr>
+        <w:ind w:left="720" w:hanging="360"/>
+      </w:pPr>
+      <w:rPr>
+        <w:rFonts w:ascii="Symbol" w:hAnsi="Symbol" w:hint="default"/>
+      </w:rPr>
+    </w:lvl>
+    <w:lvl w:ilvl="1" w:tplc="0C0C0003" w:tentative="1">
+      <w:start w:val="1"/>
+      <w:numFmt w:val="bullet"/>
+      <w:lvlText w:val="o"/>
+      <w:lvlJc w:val="left"/>
+      <w:pPr>
+        <w:ind w:left="1440" w:hanging="360"/>
+      </w:pPr>
+      <w:rPr>
+        <w:rFonts w:ascii="Courier New" w:hAnsi="Courier New" w:cs="Courier New" w:hint="default"/>
+      </w:rPr>
+    </w:lvl>
+    <w:lvl w:ilvl="2" w:tplc="0C0C0005" w:tentative="1">
+      <w:start w:val="1"/>
+      <w:numFmt w:val="bullet"/>
+      <w:lvlText w:val=""/>
+      <w:lvlJc w:val="left"/>
+      <w:pPr>
+        <w:ind w:left="2160" w:hanging="360"/>
+      </w:pPr>
+      <w:rPr>
+        <w:rFonts w:ascii="Wingdings" w:hAnsi="Wingdings" w:hint="default"/>
+      </w:rPr>
+    </w:lvl>
+    <w:lvl w:ilvl="3" w:tplc="0C0C0001" w:tentative="1">
+      <w:start w:val="1"/>
+      <w:numFmt w:val="bullet"/>
+      <w:lvlText w:val=""/>
+      <w:lvlJc w:val="left"/>
+      <w:pPr>
+        <w:ind w:left="2880" w:hanging="360"/>
+      </w:pPr>
+      <w:rPr>
+        <w:rFonts w:ascii="Symbol" w:hAnsi="Symbol" w:hint="default"/>
+      </w:rPr>
+    </w:lvl>
+    <w:lvl w:ilvl="4" w:tplc="0C0C0003" w:tentative="1">
+      <w:start w:val="1"/>
+      <w:numFmt w:val="bullet"/>
+      <w:lvlText w:val="o"/>
+      <w:lvlJc w:val="left"/>
+      <w:pPr>
+        <w:ind w:left="3600" w:hanging="360"/>
+      </w:pPr>
+      <w:rPr>
+        <w:rFonts w:ascii="Courier New" w:hAnsi="Courier New" w:cs="Courier New" w:hint="default"/>
+      </w:rPr>
+    </w:lvl>
+    <w:lvl w:ilvl="5" w:tplc="0C0C0005" w:tentative="1">
+      <w:start w:val="1"/>
+      <w:numFmt w:val="bullet"/>
+      <w:lvlText w:val=""/>
+      <w:lvlJc w:val="left"/>
+      <w:pPr>
+        <w:ind w:left="4320" w:hanging="360"/>
+      </w:pPr>
+      <w:rPr>
+        <w:rFonts w:ascii="Wingdings" w:hAnsi="Wingdings" w:hint="default"/>
+      </w:rPr>
+    </w:lvl>
+    <w:lvl w:ilvl="6" w:tplc="0C0C0001" w:tentative="1">
+      <w:start w:val="1"/>
+      <w:numFmt w:val="bullet"/>
+      <w:lvlText w:val=""/>
+      <w:lvlJc w:val="left"/>
+      <w:pPr>
+        <w:ind w:left="5040" w:hanging="360"/>
+      </w:pPr>
+      <w:rPr>
+        <w:rFonts w:ascii="Symbol" w:hAnsi="Symbol" w:hint="default"/>
+      </w:rPr>
+    </w:lvl>
+    <w:lvl w:ilvl="7" w:tplc="0C0C0003" w:tentative="1">
+      <w:start w:val="1"/>
+      <w:numFmt w:val="bullet"/>
+      <w:lvlText w:val="o"/>
+      <w:lvlJc w:val="left"/>
+      <w:pPr>
+        <w:ind w:left="5760" w:hanging="360"/>
+      </w:pPr>
+      <w:rPr>
+        <w:rFonts w:ascii="Courier New" w:hAnsi="Courier New" w:cs="Courier New" w:hint="default"/>
+      </w:rPr>
+    </w:lvl>
+    <w:lvl w:ilvl="8" w:tplc="0C0C0005" w:tentative="1">
+      <w:start w:val="1"/>
+      <w:numFmt w:val="bullet"/>
+      <w:lvlText w:val=""/>
+      <w:lvlJc w:val="left"/>
+      <w:pPr>
+        <w:ind w:left="6480" w:hanging="360"/>
+      </w:pPr>
+      <w:rPr>
+        <w:rFonts w:ascii="Wingdings" w:hAnsi="Wingdings" w:hint="default"/>
+      </w:rPr>
+    </w:lvl>
+  </w:abstractNum>
   <w:num w:numId="1">
     <w:abstractNumId w:val="2"/>
   </w:num>
@@ -797,6 +984,9 @@
   </w:num>
   <w:num w:numId="3">
     <w:abstractNumId w:val="1"/>
+  </w:num>
+  <w:num w:numId="4">
+    <w:abstractNumId w:val="3"/>
   </w:num>
 </w:numbering>
 </file>
@@ -1711,7 +1901,7 @@
 </file>
 
 <file path=customXml/itemProps1.xml><?xml version="1.0" encoding="utf-8"?>
-<ds:datastoreItem xmlns:ds="http://schemas.openxmlformats.org/officeDocument/2006/customXml" ds:itemID="{05AFCA7B-1B87-4B83-963C-74AA55053E6C}">
+<ds:datastoreItem xmlns:ds="http://schemas.openxmlformats.org/officeDocument/2006/customXml" ds:itemID="{7AD02A79-D9DB-4C47-9D56-7CB3E68C3F47}">
   <ds:schemaRefs>
     <ds:schemaRef ds:uri="http://schemas.openxmlformats.org/officeDocument/2006/bibliography"/>
   </ds:schemaRefs>

</xml_diff>